<commit_message>
updated scenarios to run series 1 keynote slide, created new engine.txt which takes the log of meaning in the factor statement in the globalLiteralListener and changed the if() statement in the globalLiteralListener, using this new engine I reran the scenarios created new engine.txt which takes the log of meaning in the factor statement in the globalLiteralListener and changed the if() statement in the globalLiteralListener, using this new engine I reran the scenarios cd Des ls ls and make corresponding graphs
</commit_message>
<xml_diff>
--- a/simulations/stefan_simulations/Naming_Guide.docx
+++ b/simulations/stefan_simulations/Naming_Guide.docx
@@ -6977,6 +6977,7 @@
             <w:vMerge w:val="restart"/>
           </w:tcPr>
           <w:p>
+            <w:bookmarkStart w:id="0" w:name="_GoBack" w:colFirst="4" w:colLast="4"/>
             <w:r>
               <w:t>Same type</w:t>
             </w:r>
@@ -7016,6 +7017,192 @@
         <w:tc>
           <w:tcPr>
             <w:tcW w:w="1433" w:type="dxa"/>
+          </w:tcPr>
+          <w:p>
+            <w:r>
+              <w:t>noun</w:t>
+            </w:r>
+          </w:p>
+        </w:tc>
+      </w:tr>
+      <w:tr>
+        <w:tc>
+          <w:tcPr>
+            <w:tcW w:w="1285" w:type="dxa"/>
+            <w:vMerge/>
+          </w:tcPr>
+          <w:p/>
+        </w:tc>
+        <w:tc>
+          <w:tcPr>
+            <w:tcW w:w="1287" w:type="dxa"/>
+            <w:vMerge/>
+          </w:tcPr>
+          <w:p/>
+        </w:tc>
+        <w:tc>
+          <w:tcPr>
+            <w:tcW w:w="1285" w:type="dxa"/>
+          </w:tcPr>
+          <w:p>
+            <w:r>
+              <w:t>6</w:t>
+            </w:r>
+          </w:p>
+        </w:tc>
+        <w:tc>
+          <w:tcPr>
+            <w:tcW w:w="1290" w:type="dxa"/>
+          </w:tcPr>
+          <w:p>
+            <w:r>
+              <w:t>16</w:t>
+            </w:r>
+          </w:p>
+        </w:tc>
+        <w:tc>
+          <w:tcPr>
+            <w:tcW w:w="1433" w:type="dxa"/>
+          </w:tcPr>
+          <w:p>
+            <w:r>
+              <w:t>noun</w:t>
+            </w:r>
+          </w:p>
+        </w:tc>
+      </w:tr>
+      <w:bookmarkEnd w:id="0"/>
+      <w:tr>
+        <w:tc>
+          <w:tcPr>
+            <w:tcW w:w="1285" w:type="dxa"/>
+            <w:vMerge w:val="restart"/>
+          </w:tcPr>
+          <w:p>
+            <w:r>
+              <w:t xml:space="preserve"> </w:t>
+            </w:r>
+            <w:proofErr w:type="spellStart"/>
+            <w:r>
+              <w:t>Dif</w:t>
+            </w:r>
+            <w:proofErr w:type="spellEnd"/>
+            <w:r>
+              <w:t xml:space="preserve"> type</w:t>
+            </w:r>
+          </w:p>
+        </w:tc>
+        <w:tc>
+          <w:tcPr>
+            <w:tcW w:w="1287" w:type="dxa"/>
+            <w:vMerge w:val="restart"/>
+          </w:tcPr>
+          <w:p>
+            <w:r>
+              <w:t>Same gender</w:t>
+            </w:r>
+          </w:p>
+        </w:tc>
+        <w:tc>
+          <w:tcPr>
+            <w:tcW w:w="1285" w:type="dxa"/>
+            <w:vMerge w:val="restart"/>
+          </w:tcPr>
+          <w:p>
+            <w:r>
+              <w:t>3</w:t>
+            </w:r>
+          </w:p>
+        </w:tc>
+        <w:tc>
+          <w:tcPr>
+            <w:tcW w:w="1290" w:type="dxa"/>
+          </w:tcPr>
+          <w:p>
+            <w:r>
+              <w:t>4</w:t>
+            </w:r>
+          </w:p>
+        </w:tc>
+        <w:tc>
+          <w:tcPr>
+            <w:tcW w:w="1433" w:type="dxa"/>
+          </w:tcPr>
+          <w:p>
+            <w:r>
+              <w:t xml:space="preserve">Color </w:t>
+            </w:r>
+          </w:p>
+        </w:tc>
+      </w:tr>
+      <w:tr>
+        <w:tc>
+          <w:tcPr>
+            <w:tcW w:w="1285" w:type="dxa"/>
+            <w:vMerge/>
+          </w:tcPr>
+          <w:p/>
+        </w:tc>
+        <w:tc>
+          <w:tcPr>
+            <w:tcW w:w="1287" w:type="dxa"/>
+            <w:vMerge/>
+          </w:tcPr>
+          <w:p/>
+        </w:tc>
+        <w:tc>
+          <w:tcPr>
+            <w:tcW w:w="1285" w:type="dxa"/>
+            <w:vMerge/>
+          </w:tcPr>
+          <w:p/>
+        </w:tc>
+        <w:tc>
+          <w:tcPr>
+            <w:tcW w:w="1290" w:type="dxa"/>
+          </w:tcPr>
+          <w:p>
+            <w:r>
+              <w:t>6</w:t>
+            </w:r>
+          </w:p>
+        </w:tc>
+        <w:tc>
+          <w:tcPr>
+            <w:tcW w:w="1433" w:type="dxa"/>
+          </w:tcPr>
+          <w:p>
+            <w:r>
+              <w:t xml:space="preserve">Color </w:t>
+            </w:r>
+          </w:p>
+        </w:tc>
+      </w:tr>
+      <w:tr>
+        <w:tc>
+          <w:tcPr>
+            <w:tcW w:w="1285" w:type="dxa"/>
+            <w:vMerge/>
+          </w:tcPr>
+          <w:p/>
+        </w:tc>
+        <w:tc>
+          <w:tcPr>
+            <w:tcW w:w="1287" w:type="dxa"/>
+            <w:vMerge/>
+          </w:tcPr>
+          <w:p/>
+        </w:tc>
+        <w:tc>
+          <w:tcPr>
+            <w:tcW w:w="1285" w:type="dxa"/>
+            <w:vMerge/>
+          </w:tcPr>
+          <w:p/>
+        </w:tc>
+        <w:tc>
+          <w:tcPr>
+            <w:tcW w:w="1290" w:type="dxa"/>
           </w:tcPr>
           <w:p>
             <w:pPr>
@@ -7029,6 +7216,16 @@
                 <w:b/>
                 <w:bCs/>
               </w:rPr>
+              <w:t>3</w:t>
+            </w:r>
+          </w:p>
+        </w:tc>
+        <w:tc>
+          <w:tcPr>
+            <w:tcW w:w="1433" w:type="dxa"/>
+          </w:tcPr>
+          <w:p>
+            <w:r>
               <w:t>noun</w:t>
             </w:r>
           </w:p>
@@ -7052,26 +7249,13 @@
         <w:tc>
           <w:tcPr>
             <w:tcW w:w="1285" w:type="dxa"/>
-          </w:tcPr>
-          <w:p>
-            <w:r>
-              <w:t>6</w:t>
-            </w:r>
-          </w:p>
+            <w:vMerge/>
+          </w:tcPr>
+          <w:p/>
         </w:tc>
         <w:tc>
           <w:tcPr>
             <w:tcW w:w="1290" w:type="dxa"/>
-          </w:tcPr>
-          <w:p>
-            <w:r>
-              <w:t>16</w:t>
-            </w:r>
-          </w:p>
-        </w:tc>
-        <w:tc>
-          <w:tcPr>
-            <w:tcW w:w="1433" w:type="dxa"/>
           </w:tcPr>
           <w:p>
             <w:pPr>
@@ -7085,103 +7269,7 @@
                 <w:b/>
                 <w:bCs/>
               </w:rPr>
-              <w:t>noun</w:t>
-            </w:r>
-          </w:p>
-        </w:tc>
-      </w:tr>
-      <w:tr>
-        <w:tc>
-          <w:tcPr>
-            <w:tcW w:w="1285" w:type="dxa"/>
-            <w:vMerge w:val="restart"/>
-          </w:tcPr>
-          <w:p>
-            <w:r>
-              <w:t xml:space="preserve"> </w:t>
-            </w:r>
-            <w:proofErr w:type="spellStart"/>
-            <w:r>
-              <w:t>Dif</w:t>
-            </w:r>
-            <w:proofErr w:type="spellEnd"/>
-            <w:r>
-              <w:t xml:space="preserve"> type</w:t>
-            </w:r>
-          </w:p>
-        </w:tc>
-        <w:tc>
-          <w:tcPr>
-            <w:tcW w:w="1287" w:type="dxa"/>
-            <w:vMerge w:val="restart"/>
-          </w:tcPr>
-          <w:p>
-            <w:r>
-              <w:t>Same gender</w:t>
-            </w:r>
-          </w:p>
-        </w:tc>
-        <w:tc>
-          <w:tcPr>
-            <w:tcW w:w="1285" w:type="dxa"/>
-            <w:vMerge w:val="restart"/>
-          </w:tcPr>
-          <w:p>
-            <w:r>
-              <w:t>3</w:t>
-            </w:r>
-          </w:p>
-        </w:tc>
-        <w:tc>
-          <w:tcPr>
-            <w:tcW w:w="1290" w:type="dxa"/>
-          </w:tcPr>
-          <w:p>
-            <w:r>
-              <w:t>4</w:t>
-            </w:r>
-          </w:p>
-        </w:tc>
-        <w:tc>
-          <w:tcPr>
-            <w:tcW w:w="1433" w:type="dxa"/>
-          </w:tcPr>
-          <w:p>
-            <w:r>
-              <w:t xml:space="preserve">Color </w:t>
-            </w:r>
-          </w:p>
-        </w:tc>
-      </w:tr>
-      <w:tr>
-        <w:tc>
-          <w:tcPr>
-            <w:tcW w:w="1285" w:type="dxa"/>
-            <w:vMerge/>
-          </w:tcPr>
-          <w:p/>
-        </w:tc>
-        <w:tc>
-          <w:tcPr>
-            <w:tcW w:w="1287" w:type="dxa"/>
-            <w:vMerge/>
-          </w:tcPr>
-          <w:p/>
-        </w:tc>
-        <w:tc>
-          <w:tcPr>
-            <w:tcW w:w="1285" w:type="dxa"/>
-            <w:vMerge/>
-          </w:tcPr>
-          <w:p/>
-        </w:tc>
-        <w:tc>
-          <w:tcPr>
-            <w:tcW w:w="1290" w:type="dxa"/>
-          </w:tcPr>
-          <w:p>
-            <w:r>
-              <w:t>6</w:t>
+              <w:t>5</w:t>
             </w:r>
           </w:p>
         </w:tc>
@@ -7201,7 +7289,140 @@
                 <w:b/>
                 <w:bCs/>
               </w:rPr>
-              <w:t xml:space="preserve">Color </w:t>
+              <w:t>full</w:t>
+            </w:r>
+          </w:p>
+        </w:tc>
+      </w:tr>
+      <w:tr>
+        <w:tc>
+          <w:tcPr>
+            <w:tcW w:w="1285" w:type="dxa"/>
+            <w:vMerge/>
+          </w:tcPr>
+          <w:p/>
+        </w:tc>
+        <w:tc>
+          <w:tcPr>
+            <w:tcW w:w="1287" w:type="dxa"/>
+            <w:vMerge/>
+          </w:tcPr>
+          <w:p/>
+        </w:tc>
+        <w:tc>
+          <w:tcPr>
+            <w:tcW w:w="1285" w:type="dxa"/>
+            <w:vMerge w:val="restart"/>
+          </w:tcPr>
+          <w:p>
+            <w:r>
+              <w:t>6</w:t>
+            </w:r>
+          </w:p>
+        </w:tc>
+        <w:tc>
+          <w:tcPr>
+            <w:tcW w:w="1290" w:type="dxa"/>
+          </w:tcPr>
+          <w:p>
+            <w:r>
+              <w:t>18</w:t>
+            </w:r>
+          </w:p>
+        </w:tc>
+        <w:tc>
+          <w:tcPr>
+            <w:tcW w:w="1433" w:type="dxa"/>
+          </w:tcPr>
+          <w:p>
+            <w:r>
+              <w:t>Color</w:t>
+            </w:r>
+          </w:p>
+        </w:tc>
+      </w:tr>
+      <w:tr>
+        <w:tc>
+          <w:tcPr>
+            <w:tcW w:w="1285" w:type="dxa"/>
+            <w:vMerge/>
+          </w:tcPr>
+          <w:p/>
+        </w:tc>
+        <w:tc>
+          <w:tcPr>
+            <w:tcW w:w="1287" w:type="dxa"/>
+            <w:vMerge/>
+          </w:tcPr>
+          <w:p/>
+        </w:tc>
+        <w:tc>
+          <w:tcPr>
+            <w:tcW w:w="1285" w:type="dxa"/>
+            <w:vMerge/>
+          </w:tcPr>
+          <w:p/>
+        </w:tc>
+        <w:tc>
+          <w:tcPr>
+            <w:tcW w:w="1290" w:type="dxa"/>
+          </w:tcPr>
+          <w:p>
+            <w:r>
+              <w:t>19</w:t>
+            </w:r>
+          </w:p>
+        </w:tc>
+        <w:tc>
+          <w:tcPr>
+            <w:tcW w:w="1433" w:type="dxa"/>
+          </w:tcPr>
+          <w:p>
+            <w:r>
+              <w:t>Color</w:t>
+            </w:r>
+          </w:p>
+        </w:tc>
+      </w:tr>
+      <w:tr>
+        <w:tc>
+          <w:tcPr>
+            <w:tcW w:w="1285" w:type="dxa"/>
+            <w:vMerge/>
+          </w:tcPr>
+          <w:p/>
+        </w:tc>
+        <w:tc>
+          <w:tcPr>
+            <w:tcW w:w="1287" w:type="dxa"/>
+            <w:vMerge/>
+          </w:tcPr>
+          <w:p/>
+        </w:tc>
+        <w:tc>
+          <w:tcPr>
+            <w:tcW w:w="1285" w:type="dxa"/>
+            <w:vMerge/>
+          </w:tcPr>
+          <w:p/>
+        </w:tc>
+        <w:tc>
+          <w:tcPr>
+            <w:tcW w:w="1290" w:type="dxa"/>
+          </w:tcPr>
+          <w:p>
+            <w:r>
+              <w:t>20</w:t>
+            </w:r>
+          </w:p>
+        </w:tc>
+        <w:tc>
+          <w:tcPr>
+            <w:tcW w:w="1433" w:type="dxa"/>
+          </w:tcPr>
+          <w:p>
+            <w:r>
+              <w:t>color</w:t>
             </w:r>
           </w:p>
         </w:tc>
@@ -7244,13 +7465,46 @@
                 <w:b/>
                 <w:bCs/>
               </w:rPr>
-              <w:t>3</w:t>
+              <w:t>21</w:t>
             </w:r>
           </w:p>
         </w:tc>
         <w:tc>
           <w:tcPr>
             <w:tcW w:w="1433" w:type="dxa"/>
+          </w:tcPr>
+          <w:p>
+            <w:r>
+              <w:t>noun</w:t>
+            </w:r>
+          </w:p>
+        </w:tc>
+      </w:tr>
+      <w:tr>
+        <w:tc>
+          <w:tcPr>
+            <w:tcW w:w="1285" w:type="dxa"/>
+            <w:vMerge/>
+          </w:tcPr>
+          <w:p/>
+        </w:tc>
+        <w:tc>
+          <w:tcPr>
+            <w:tcW w:w="1287" w:type="dxa"/>
+            <w:vMerge/>
+          </w:tcPr>
+          <w:p/>
+        </w:tc>
+        <w:tc>
+          <w:tcPr>
+            <w:tcW w:w="1285" w:type="dxa"/>
+            <w:vMerge/>
+          </w:tcPr>
+          <w:p/>
+        </w:tc>
+        <w:tc>
+          <w:tcPr>
+            <w:tcW w:w="1290" w:type="dxa"/>
           </w:tcPr>
           <w:p>
             <w:pPr>
@@ -7264,36 +7518,13 @@
                 <w:b/>
                 <w:bCs/>
               </w:rPr>
-              <w:t>noun</w:t>
-            </w:r>
-          </w:p>
-        </w:tc>
-      </w:tr>
-      <w:tr>
-        <w:tc>
-          <w:tcPr>
-            <w:tcW w:w="1285" w:type="dxa"/>
-            <w:vMerge/>
-          </w:tcPr>
-          <w:p/>
-        </w:tc>
-        <w:tc>
-          <w:tcPr>
-            <w:tcW w:w="1287" w:type="dxa"/>
-            <w:vMerge/>
-          </w:tcPr>
-          <w:p/>
-        </w:tc>
-        <w:tc>
-          <w:tcPr>
-            <w:tcW w:w="1285" w:type="dxa"/>
-            <w:vMerge/>
-          </w:tcPr>
-          <w:p/>
-        </w:tc>
-        <w:tc>
-          <w:tcPr>
-            <w:tcW w:w="1290" w:type="dxa"/>
+              <w:t>17</w:t>
+            </w:r>
+          </w:p>
+        </w:tc>
+        <w:tc>
+          <w:tcPr>
+            <w:tcW w:w="1433" w:type="dxa"/>
           </w:tcPr>
           <w:p>
             <w:pPr>
@@ -7307,7 +7538,230 @@
                 <w:b/>
                 <w:bCs/>
               </w:rPr>
-              <w:t>5</w:t>
+              <w:t>full</w:t>
+            </w:r>
+          </w:p>
+        </w:tc>
+      </w:tr>
+      <w:tr>
+        <w:tc>
+          <w:tcPr>
+            <w:tcW w:w="1285" w:type="dxa"/>
+            <w:vMerge/>
+          </w:tcPr>
+          <w:p/>
+        </w:tc>
+        <w:tc>
+          <w:tcPr>
+            <w:tcW w:w="1287" w:type="dxa"/>
+            <w:vMerge w:val="restart"/>
+          </w:tcPr>
+          <w:p>
+            <w:proofErr w:type="spellStart"/>
+            <w:r>
+              <w:t>Dif</w:t>
+            </w:r>
+            <w:proofErr w:type="spellEnd"/>
+            <w:r>
+              <w:t xml:space="preserve"> </w:t>
+            </w:r>
+            <w:proofErr w:type="spellStart"/>
+            <w:r>
+              <w:t>gend</w:t>
+            </w:r>
+            <w:proofErr w:type="spellEnd"/>
+          </w:p>
+        </w:tc>
+        <w:tc>
+          <w:tcPr>
+            <w:tcW w:w="1285" w:type="dxa"/>
+            <w:vMerge w:val="restart"/>
+          </w:tcPr>
+          <w:p>
+            <w:r>
+              <w:t>3</w:t>
+            </w:r>
+          </w:p>
+        </w:tc>
+        <w:tc>
+          <w:tcPr>
+            <w:tcW w:w="1290" w:type="dxa"/>
+          </w:tcPr>
+          <w:p>
+            <w:r>
+              <w:t>9</w:t>
+            </w:r>
+          </w:p>
+        </w:tc>
+        <w:tc>
+          <w:tcPr>
+            <w:tcW w:w="1433" w:type="dxa"/>
+          </w:tcPr>
+          <w:p>
+            <w:r>
+              <w:t>color</w:t>
+            </w:r>
+          </w:p>
+        </w:tc>
+      </w:tr>
+      <w:tr>
+        <w:tc>
+          <w:tcPr>
+            <w:tcW w:w="1285" w:type="dxa"/>
+            <w:vMerge/>
+          </w:tcPr>
+          <w:p/>
+        </w:tc>
+        <w:tc>
+          <w:tcPr>
+            <w:tcW w:w="1287" w:type="dxa"/>
+            <w:vMerge/>
+          </w:tcPr>
+          <w:p/>
+        </w:tc>
+        <w:tc>
+          <w:tcPr>
+            <w:tcW w:w="1285" w:type="dxa"/>
+            <w:vMerge/>
+          </w:tcPr>
+          <w:p/>
+        </w:tc>
+        <w:tc>
+          <w:tcPr>
+            <w:tcW w:w="1290" w:type="dxa"/>
+          </w:tcPr>
+          <w:p>
+            <w:r>
+              <w:t>10</w:t>
+            </w:r>
+          </w:p>
+        </w:tc>
+        <w:tc>
+          <w:tcPr>
+            <w:tcW w:w="1433" w:type="dxa"/>
+          </w:tcPr>
+          <w:p>
+            <w:r>
+              <w:t>color</w:t>
+            </w:r>
+          </w:p>
+        </w:tc>
+      </w:tr>
+      <w:tr>
+        <w:tc>
+          <w:tcPr>
+            <w:tcW w:w="1285" w:type="dxa"/>
+            <w:vMerge/>
+          </w:tcPr>
+          <w:p/>
+        </w:tc>
+        <w:tc>
+          <w:tcPr>
+            <w:tcW w:w="1287" w:type="dxa"/>
+            <w:vMerge/>
+          </w:tcPr>
+          <w:p/>
+        </w:tc>
+        <w:tc>
+          <w:tcPr>
+            <w:tcW w:w="1285" w:type="dxa"/>
+            <w:vMerge/>
+          </w:tcPr>
+          <w:p/>
+        </w:tc>
+        <w:tc>
+          <w:tcPr>
+            <w:tcW w:w="1290" w:type="dxa"/>
+          </w:tcPr>
+          <w:p>
+            <w:r>
+              <w:t>7</w:t>
+            </w:r>
+          </w:p>
+        </w:tc>
+        <w:tc>
+          <w:tcPr>
+            <w:tcW w:w="1433" w:type="dxa"/>
+          </w:tcPr>
+          <w:p>
+            <w:r>
+              <w:t>noun</w:t>
+            </w:r>
+          </w:p>
+        </w:tc>
+      </w:tr>
+      <w:tr>
+        <w:tc>
+          <w:tcPr>
+            <w:tcW w:w="1285" w:type="dxa"/>
+            <w:vMerge/>
+          </w:tcPr>
+          <w:p/>
+        </w:tc>
+        <w:tc>
+          <w:tcPr>
+            <w:tcW w:w="1287" w:type="dxa"/>
+            <w:vMerge/>
+          </w:tcPr>
+          <w:p/>
+        </w:tc>
+        <w:tc>
+          <w:tcPr>
+            <w:tcW w:w="1285" w:type="dxa"/>
+            <w:vMerge/>
+          </w:tcPr>
+          <w:p/>
+        </w:tc>
+        <w:tc>
+          <w:tcPr>
+            <w:tcW w:w="1290" w:type="dxa"/>
+          </w:tcPr>
+          <w:p>
+            <w:r>
+              <w:t>8</w:t>
+            </w:r>
+          </w:p>
+        </w:tc>
+        <w:tc>
+          <w:tcPr>
+            <w:tcW w:w="1433" w:type="dxa"/>
+          </w:tcPr>
+          <w:p>
+            <w:r>
+              <w:t>noun</w:t>
+            </w:r>
+          </w:p>
+        </w:tc>
+      </w:tr>
+      <w:tr>
+        <w:tc>
+          <w:tcPr>
+            <w:tcW w:w="1285" w:type="dxa"/>
+            <w:vMerge/>
+          </w:tcPr>
+          <w:p/>
+        </w:tc>
+        <w:tc>
+          <w:tcPr>
+            <w:tcW w:w="1287" w:type="dxa"/>
+            <w:vMerge/>
+          </w:tcPr>
+          <w:p/>
+        </w:tc>
+        <w:tc>
+          <w:tcPr>
+            <w:tcW w:w="1285" w:type="dxa"/>
+            <w:vMerge/>
+          </w:tcPr>
+          <w:p/>
+        </w:tc>
+        <w:tc>
+          <w:tcPr>
+            <w:tcW w:w="1290" w:type="dxa"/>
+          </w:tcPr>
+          <w:p>
+            <w:r>
+              <w:t>11</w:t>
             </w:r>
           </w:p>
         </w:tc>
@@ -7350,13 +7804,9 @@
         <w:tc>
           <w:tcPr>
             <w:tcW w:w="1285" w:type="dxa"/>
-            <w:vMerge w:val="restart"/>
-          </w:tcPr>
-          <w:p>
-            <w:r>
-              <w:t>6</w:t>
-            </w:r>
-          </w:p>
+            <w:vMerge/>
+          </w:tcPr>
+          <w:p/>
         </w:tc>
         <w:tc>
           <w:tcPr>
@@ -7364,93 +7814,7 @@
           </w:tcPr>
           <w:p>
             <w:r>
-              <w:t>18</w:t>
-            </w:r>
-          </w:p>
-        </w:tc>
-        <w:tc>
-          <w:tcPr>
-            <w:tcW w:w="1433" w:type="dxa"/>
-          </w:tcPr>
-          <w:p>
-            <w:r>
-              <w:t>Color</w:t>
-            </w:r>
-          </w:p>
-        </w:tc>
-      </w:tr>
-      <w:tr>
-        <w:tc>
-          <w:tcPr>
-            <w:tcW w:w="1285" w:type="dxa"/>
-            <w:vMerge/>
-          </w:tcPr>
-          <w:p/>
-        </w:tc>
-        <w:tc>
-          <w:tcPr>
-            <w:tcW w:w="1287" w:type="dxa"/>
-            <w:vMerge/>
-          </w:tcPr>
-          <w:p/>
-        </w:tc>
-        <w:tc>
-          <w:tcPr>
-            <w:tcW w:w="1285" w:type="dxa"/>
-            <w:vMerge/>
-          </w:tcPr>
-          <w:p/>
-        </w:tc>
-        <w:tc>
-          <w:tcPr>
-            <w:tcW w:w="1290" w:type="dxa"/>
-          </w:tcPr>
-          <w:p>
-            <w:r>
-              <w:t>19</w:t>
-            </w:r>
-          </w:p>
-        </w:tc>
-        <w:tc>
-          <w:tcPr>
-            <w:tcW w:w="1433" w:type="dxa"/>
-          </w:tcPr>
-          <w:p>
-            <w:r>
-              <w:t>Color</w:t>
-            </w:r>
-          </w:p>
-        </w:tc>
-      </w:tr>
-      <w:tr>
-        <w:tc>
-          <w:tcPr>
-            <w:tcW w:w="1285" w:type="dxa"/>
-            <w:vMerge/>
-          </w:tcPr>
-          <w:p/>
-        </w:tc>
-        <w:tc>
-          <w:tcPr>
-            <w:tcW w:w="1287" w:type="dxa"/>
-            <w:vMerge/>
-          </w:tcPr>
-          <w:p/>
-        </w:tc>
-        <w:tc>
-          <w:tcPr>
-            <w:tcW w:w="1285" w:type="dxa"/>
-            <w:vMerge/>
-          </w:tcPr>
-          <w:p/>
-        </w:tc>
-        <w:tc>
-          <w:tcPr>
-            <w:tcW w:w="1290" w:type="dxa"/>
-          </w:tcPr>
-          <w:p>
-            <w:r>
-              <w:t>20</w:t>
+              <w:t>12</w:t>
             </w:r>
           </w:p>
         </w:tc>
@@ -7470,7 +7834,7 @@
                 <w:b/>
                 <w:bCs/>
               </w:rPr>
-              <w:t>color</w:t>
+              <w:t>Full</w:t>
             </w:r>
           </w:p>
         </w:tc>
@@ -7500,6 +7864,16 @@
         <w:tc>
           <w:tcPr>
             <w:tcW w:w="1290" w:type="dxa"/>
+          </w:tcPr>
+          <w:p>
+            <w:r>
+              <w:t>13</w:t>
+            </w:r>
+          </w:p>
+        </w:tc>
+        <w:tc>
+          <w:tcPr>
+            <w:tcW w:w="1433" w:type="dxa"/>
           </w:tcPr>
           <w:p>
             <w:pPr>
@@ -7513,7 +7887,40 @@
                 <w:b/>
                 <w:bCs/>
               </w:rPr>
-              <w:t>21</w:t>
+              <w:t>Full</w:t>
+            </w:r>
+          </w:p>
+        </w:tc>
+      </w:tr>
+      <w:tr>
+        <w:tc>
+          <w:tcPr>
+            <w:tcW w:w="1285" w:type="dxa"/>
+            <w:vMerge/>
+          </w:tcPr>
+          <w:p/>
+        </w:tc>
+        <w:tc>
+          <w:tcPr>
+            <w:tcW w:w="1287" w:type="dxa"/>
+            <w:vMerge/>
+          </w:tcPr>
+          <w:p/>
+        </w:tc>
+        <w:tc>
+          <w:tcPr>
+            <w:tcW w:w="1285" w:type="dxa"/>
+            <w:vMerge/>
+          </w:tcPr>
+          <w:p/>
+        </w:tc>
+        <w:tc>
+          <w:tcPr>
+            <w:tcW w:w="1290" w:type="dxa"/>
+          </w:tcPr>
+          <w:p>
+            <w:r>
+              <w:t>14</w:t>
             </w:r>
           </w:p>
         </w:tc>
@@ -7533,7 +7940,7 @@
                 <w:b/>
                 <w:bCs/>
               </w:rPr>
-              <w:t>noun</w:t>
+              <w:t>Full</w:t>
             </w:r>
           </w:p>
         </w:tc>
@@ -7563,6 +7970,16 @@
         <w:tc>
           <w:tcPr>
             <w:tcW w:w="1290" w:type="dxa"/>
+          </w:tcPr>
+          <w:p>
+            <w:r>
+              <w:t>15</w:t>
+            </w:r>
+          </w:p>
+        </w:tc>
+        <w:tc>
+          <w:tcPr>
+            <w:tcW w:w="1433" w:type="dxa"/>
           </w:tcPr>
           <w:p>
             <w:pPr>
@@ -7576,7 +7993,216 @@
                 <w:b/>
                 <w:bCs/>
               </w:rPr>
-              <w:t>17</w:t>
+              <w:t>full</w:t>
+            </w:r>
+          </w:p>
+        </w:tc>
+      </w:tr>
+      <w:tr>
+        <w:tc>
+          <w:tcPr>
+            <w:tcW w:w="1285" w:type="dxa"/>
+            <w:vMerge/>
+          </w:tcPr>
+          <w:p/>
+        </w:tc>
+        <w:tc>
+          <w:tcPr>
+            <w:tcW w:w="1287" w:type="dxa"/>
+            <w:vMerge/>
+          </w:tcPr>
+          <w:p/>
+        </w:tc>
+        <w:tc>
+          <w:tcPr>
+            <w:tcW w:w="1285" w:type="dxa"/>
+            <w:vMerge w:val="restart"/>
+          </w:tcPr>
+          <w:p>
+            <w:r>
+              <w:t>6</w:t>
+            </w:r>
+          </w:p>
+        </w:tc>
+        <w:tc>
+          <w:tcPr>
+            <w:tcW w:w="1290" w:type="dxa"/>
+          </w:tcPr>
+          <w:p>
+            <w:r>
+              <w:t>29</w:t>
+            </w:r>
+          </w:p>
+        </w:tc>
+        <w:tc>
+          <w:tcPr>
+            <w:tcW w:w="1433" w:type="dxa"/>
+          </w:tcPr>
+          <w:p>
+            <w:r>
+              <w:t>noun</w:t>
+            </w:r>
+          </w:p>
+        </w:tc>
+      </w:tr>
+      <w:tr>
+        <w:tc>
+          <w:tcPr>
+            <w:tcW w:w="1285" w:type="dxa"/>
+            <w:vMerge/>
+          </w:tcPr>
+          <w:p/>
+        </w:tc>
+        <w:tc>
+          <w:tcPr>
+            <w:tcW w:w="1287" w:type="dxa"/>
+            <w:vMerge/>
+          </w:tcPr>
+          <w:p/>
+        </w:tc>
+        <w:tc>
+          <w:tcPr>
+            <w:tcW w:w="1285" w:type="dxa"/>
+            <w:vMerge/>
+          </w:tcPr>
+          <w:p/>
+        </w:tc>
+        <w:tc>
+          <w:tcPr>
+            <w:tcW w:w="1290" w:type="dxa"/>
+          </w:tcPr>
+          <w:p>
+            <w:r>
+              <w:t>30</w:t>
+            </w:r>
+          </w:p>
+        </w:tc>
+        <w:tc>
+          <w:tcPr>
+            <w:tcW w:w="1433" w:type="dxa"/>
+          </w:tcPr>
+          <w:p>
+            <w:r>
+              <w:t>Noun</w:t>
+            </w:r>
+          </w:p>
+        </w:tc>
+      </w:tr>
+      <w:tr>
+        <w:tc>
+          <w:tcPr>
+            <w:tcW w:w="1285" w:type="dxa"/>
+            <w:vMerge/>
+          </w:tcPr>
+          <w:p/>
+        </w:tc>
+        <w:tc>
+          <w:tcPr>
+            <w:tcW w:w="1287" w:type="dxa"/>
+            <w:vMerge/>
+          </w:tcPr>
+          <w:p/>
+        </w:tc>
+        <w:tc>
+          <w:tcPr>
+            <w:tcW w:w="1285" w:type="dxa"/>
+            <w:vMerge/>
+          </w:tcPr>
+          <w:p/>
+        </w:tc>
+        <w:tc>
+          <w:tcPr>
+            <w:tcW w:w="1290" w:type="dxa"/>
+          </w:tcPr>
+          <w:p>
+            <w:r>
+              <w:t>31</w:t>
+            </w:r>
+          </w:p>
+        </w:tc>
+        <w:tc>
+          <w:tcPr>
+            <w:tcW w:w="1433" w:type="dxa"/>
+          </w:tcPr>
+          <w:p>
+            <w:r>
+              <w:t>Noun</w:t>
+            </w:r>
+          </w:p>
+        </w:tc>
+      </w:tr>
+      <w:tr>
+        <w:tc>
+          <w:tcPr>
+            <w:tcW w:w="1285" w:type="dxa"/>
+            <w:vMerge/>
+          </w:tcPr>
+          <w:p/>
+        </w:tc>
+        <w:tc>
+          <w:tcPr>
+            <w:tcW w:w="1287" w:type="dxa"/>
+            <w:vMerge/>
+          </w:tcPr>
+          <w:p/>
+        </w:tc>
+        <w:tc>
+          <w:tcPr>
+            <w:tcW w:w="1285" w:type="dxa"/>
+            <w:vMerge/>
+          </w:tcPr>
+          <w:p/>
+        </w:tc>
+        <w:tc>
+          <w:tcPr>
+            <w:tcW w:w="1290" w:type="dxa"/>
+          </w:tcPr>
+          <w:p>
+            <w:r>
+              <w:t>32</w:t>
+            </w:r>
+          </w:p>
+        </w:tc>
+        <w:tc>
+          <w:tcPr>
+            <w:tcW w:w="1433" w:type="dxa"/>
+          </w:tcPr>
+          <w:p>
+            <w:r>
+              <w:t>noun</w:t>
+            </w:r>
+          </w:p>
+        </w:tc>
+      </w:tr>
+      <w:tr>
+        <w:tc>
+          <w:tcPr>
+            <w:tcW w:w="1285" w:type="dxa"/>
+            <w:vMerge/>
+          </w:tcPr>
+          <w:p/>
+        </w:tc>
+        <w:tc>
+          <w:tcPr>
+            <w:tcW w:w="1287" w:type="dxa"/>
+            <w:vMerge/>
+          </w:tcPr>
+          <w:p/>
+        </w:tc>
+        <w:tc>
+          <w:tcPr>
+            <w:tcW w:w="1285" w:type="dxa"/>
+            <w:vMerge/>
+          </w:tcPr>
+          <w:p/>
+        </w:tc>
+        <w:tc>
+          <w:tcPr>
+            <w:tcW w:w="1290" w:type="dxa"/>
+          </w:tcPr>
+          <w:p>
+            <w:r>
+              <w:t>25</w:t>
             </w:r>
           </w:p>
         </w:tc>
@@ -7596,7 +8222,7 @@
                 <w:b/>
                 <w:bCs/>
               </w:rPr>
-              <w:t>full</w:t>
+              <w:t>Full</w:t>
             </w:r>
           </w:p>
         </w:tc>
@@ -7612,34 +8238,16 @@
         <w:tc>
           <w:tcPr>
             <w:tcW w:w="1287" w:type="dxa"/>
-            <w:vMerge w:val="restart"/>
-          </w:tcPr>
-          <w:p>
-            <w:proofErr w:type="spellStart"/>
-            <w:r>
-              <w:t>Dif</w:t>
-            </w:r>
-            <w:proofErr w:type="spellEnd"/>
-            <w:r>
-              <w:t xml:space="preserve"> </w:t>
-            </w:r>
-            <w:proofErr w:type="spellStart"/>
-            <w:r>
-              <w:t>gend</w:t>
-            </w:r>
-            <w:proofErr w:type="spellEnd"/>
-          </w:p>
+            <w:vMerge/>
+          </w:tcPr>
+          <w:p/>
         </w:tc>
         <w:tc>
           <w:tcPr>
             <w:tcW w:w="1285" w:type="dxa"/>
-            <w:vMerge w:val="restart"/>
-          </w:tcPr>
-          <w:p>
-            <w:r>
-              <w:t>3</w:t>
-            </w:r>
-          </w:p>
+            <w:vMerge/>
+          </w:tcPr>
+          <w:p/>
         </w:tc>
         <w:tc>
           <w:tcPr>
@@ -7647,50 +8255,7 @@
           </w:tcPr>
           <w:p>
             <w:r>
-              <w:t>9</w:t>
-            </w:r>
-          </w:p>
-        </w:tc>
-        <w:tc>
-          <w:tcPr>
-            <w:tcW w:w="1433" w:type="dxa"/>
-          </w:tcPr>
-          <w:p>
-            <w:r>
-              <w:t>color</w:t>
-            </w:r>
-          </w:p>
-        </w:tc>
-      </w:tr>
-      <w:tr>
-        <w:tc>
-          <w:tcPr>
-            <w:tcW w:w="1285" w:type="dxa"/>
-            <w:vMerge/>
-          </w:tcPr>
-          <w:p/>
-        </w:tc>
-        <w:tc>
-          <w:tcPr>
-            <w:tcW w:w="1287" w:type="dxa"/>
-            <w:vMerge/>
-          </w:tcPr>
-          <w:p/>
-        </w:tc>
-        <w:tc>
-          <w:tcPr>
-            <w:tcW w:w="1285" w:type="dxa"/>
-            <w:vMerge/>
-          </w:tcPr>
-          <w:p/>
-        </w:tc>
-        <w:tc>
-          <w:tcPr>
-            <w:tcW w:w="1290" w:type="dxa"/>
-          </w:tcPr>
-          <w:p>
-            <w:r>
-              <w:t>10</w:t>
+              <w:t>26</w:t>
             </w:r>
           </w:p>
         </w:tc>
@@ -7710,7 +8275,7 @@
                 <w:b/>
                 <w:bCs/>
               </w:rPr>
-              <w:t>color</w:t>
+              <w:t>Full</w:t>
             </w:r>
           </w:p>
         </w:tc>
@@ -7743,7 +8308,7 @@
           </w:tcPr>
           <w:p>
             <w:r>
-              <w:t>7</w:t>
+              <w:t>27</w:t>
             </w:r>
           </w:p>
         </w:tc>
@@ -7763,7 +8328,7 @@
                 <w:b/>
                 <w:bCs/>
               </w:rPr>
-              <w:t>noun</w:t>
+              <w:t>Full</w:t>
             </w:r>
           </w:p>
         </w:tc>
@@ -7796,50 +8361,7 @@
           </w:tcPr>
           <w:p>
             <w:r>
-              <w:t>8</w:t>
-            </w:r>
-          </w:p>
-        </w:tc>
-        <w:tc>
-          <w:tcPr>
-            <w:tcW w:w="1433" w:type="dxa"/>
-          </w:tcPr>
-          <w:p>
-            <w:r>
-              <w:t>noun</w:t>
-            </w:r>
-          </w:p>
-        </w:tc>
-      </w:tr>
-      <w:tr>
-        <w:tc>
-          <w:tcPr>
-            <w:tcW w:w="1285" w:type="dxa"/>
-            <w:vMerge/>
-          </w:tcPr>
-          <w:p/>
-        </w:tc>
-        <w:tc>
-          <w:tcPr>
-            <w:tcW w:w="1287" w:type="dxa"/>
-            <w:vMerge/>
-          </w:tcPr>
-          <w:p/>
-        </w:tc>
-        <w:tc>
-          <w:tcPr>
-            <w:tcW w:w="1285" w:type="dxa"/>
-            <w:vMerge/>
-          </w:tcPr>
-          <w:p/>
-        </w:tc>
-        <w:tc>
-          <w:tcPr>
-            <w:tcW w:w="1290" w:type="dxa"/>
-          </w:tcPr>
-          <w:p>
-            <w:r>
-              <w:t>11</w:t>
+              <w:t>28</w:t>
             </w:r>
           </w:p>
         </w:tc>
@@ -7864,546 +8386,6 @@
           </w:p>
         </w:tc>
       </w:tr>
-      <w:tr>
-        <w:tc>
-          <w:tcPr>
-            <w:tcW w:w="1285" w:type="dxa"/>
-            <w:vMerge/>
-          </w:tcPr>
-          <w:p/>
-        </w:tc>
-        <w:tc>
-          <w:tcPr>
-            <w:tcW w:w="1287" w:type="dxa"/>
-            <w:vMerge/>
-          </w:tcPr>
-          <w:p/>
-        </w:tc>
-        <w:tc>
-          <w:tcPr>
-            <w:tcW w:w="1285" w:type="dxa"/>
-            <w:vMerge/>
-          </w:tcPr>
-          <w:p/>
-        </w:tc>
-        <w:tc>
-          <w:tcPr>
-            <w:tcW w:w="1290" w:type="dxa"/>
-          </w:tcPr>
-          <w:p>
-            <w:r>
-              <w:t>12</w:t>
-            </w:r>
-          </w:p>
-        </w:tc>
-        <w:tc>
-          <w:tcPr>
-            <w:tcW w:w="1433" w:type="dxa"/>
-          </w:tcPr>
-          <w:p>
-            <w:r>
-              <w:t>Full</w:t>
-            </w:r>
-          </w:p>
-        </w:tc>
-      </w:tr>
-      <w:tr>
-        <w:tc>
-          <w:tcPr>
-            <w:tcW w:w="1285" w:type="dxa"/>
-            <w:vMerge/>
-          </w:tcPr>
-          <w:p/>
-        </w:tc>
-        <w:tc>
-          <w:tcPr>
-            <w:tcW w:w="1287" w:type="dxa"/>
-            <w:vMerge/>
-          </w:tcPr>
-          <w:p/>
-        </w:tc>
-        <w:tc>
-          <w:tcPr>
-            <w:tcW w:w="1285" w:type="dxa"/>
-            <w:vMerge/>
-          </w:tcPr>
-          <w:p/>
-        </w:tc>
-        <w:tc>
-          <w:tcPr>
-            <w:tcW w:w="1290" w:type="dxa"/>
-          </w:tcPr>
-          <w:p>
-            <w:r>
-              <w:t>13</w:t>
-            </w:r>
-          </w:p>
-        </w:tc>
-        <w:tc>
-          <w:tcPr>
-            <w:tcW w:w="1433" w:type="dxa"/>
-          </w:tcPr>
-          <w:p>
-            <w:r>
-              <w:t>Full</w:t>
-            </w:r>
-          </w:p>
-        </w:tc>
-      </w:tr>
-      <w:tr>
-        <w:tc>
-          <w:tcPr>
-            <w:tcW w:w="1285" w:type="dxa"/>
-            <w:vMerge/>
-          </w:tcPr>
-          <w:p/>
-        </w:tc>
-        <w:tc>
-          <w:tcPr>
-            <w:tcW w:w="1287" w:type="dxa"/>
-            <w:vMerge/>
-          </w:tcPr>
-          <w:p/>
-        </w:tc>
-        <w:tc>
-          <w:tcPr>
-            <w:tcW w:w="1285" w:type="dxa"/>
-            <w:vMerge/>
-          </w:tcPr>
-          <w:p/>
-        </w:tc>
-        <w:tc>
-          <w:tcPr>
-            <w:tcW w:w="1290" w:type="dxa"/>
-          </w:tcPr>
-          <w:p>
-            <w:r>
-              <w:t>14</w:t>
-            </w:r>
-          </w:p>
-        </w:tc>
-        <w:tc>
-          <w:tcPr>
-            <w:tcW w:w="1433" w:type="dxa"/>
-          </w:tcPr>
-          <w:p>
-            <w:r>
-              <w:t>Full</w:t>
-            </w:r>
-          </w:p>
-        </w:tc>
-      </w:tr>
-      <w:tr>
-        <w:tc>
-          <w:tcPr>
-            <w:tcW w:w="1285" w:type="dxa"/>
-            <w:vMerge/>
-          </w:tcPr>
-          <w:p/>
-        </w:tc>
-        <w:tc>
-          <w:tcPr>
-            <w:tcW w:w="1287" w:type="dxa"/>
-            <w:vMerge/>
-          </w:tcPr>
-          <w:p/>
-        </w:tc>
-        <w:tc>
-          <w:tcPr>
-            <w:tcW w:w="1285" w:type="dxa"/>
-            <w:vMerge/>
-          </w:tcPr>
-          <w:p/>
-        </w:tc>
-        <w:tc>
-          <w:tcPr>
-            <w:tcW w:w="1290" w:type="dxa"/>
-          </w:tcPr>
-          <w:p>
-            <w:r>
-              <w:t>15</w:t>
-            </w:r>
-          </w:p>
-        </w:tc>
-        <w:tc>
-          <w:tcPr>
-            <w:tcW w:w="1433" w:type="dxa"/>
-          </w:tcPr>
-          <w:p>
-            <w:r>
-              <w:t>full</w:t>
-            </w:r>
-          </w:p>
-        </w:tc>
-      </w:tr>
-      <w:tr>
-        <w:tc>
-          <w:tcPr>
-            <w:tcW w:w="1285" w:type="dxa"/>
-            <w:vMerge/>
-          </w:tcPr>
-          <w:p/>
-        </w:tc>
-        <w:tc>
-          <w:tcPr>
-            <w:tcW w:w="1287" w:type="dxa"/>
-            <w:vMerge/>
-          </w:tcPr>
-          <w:p/>
-        </w:tc>
-        <w:tc>
-          <w:tcPr>
-            <w:tcW w:w="1285" w:type="dxa"/>
-            <w:vMerge w:val="restart"/>
-          </w:tcPr>
-          <w:p>
-            <w:r>
-              <w:t>6</w:t>
-            </w:r>
-          </w:p>
-        </w:tc>
-        <w:tc>
-          <w:tcPr>
-            <w:tcW w:w="1290" w:type="dxa"/>
-          </w:tcPr>
-          <w:p>
-            <w:r>
-              <w:t>29</w:t>
-            </w:r>
-          </w:p>
-        </w:tc>
-        <w:tc>
-          <w:tcPr>
-            <w:tcW w:w="1433" w:type="dxa"/>
-          </w:tcPr>
-          <w:p>
-            <w:r>
-              <w:t>noun</w:t>
-            </w:r>
-          </w:p>
-        </w:tc>
-      </w:tr>
-      <w:tr>
-        <w:tc>
-          <w:tcPr>
-            <w:tcW w:w="1285" w:type="dxa"/>
-            <w:vMerge/>
-          </w:tcPr>
-          <w:p/>
-        </w:tc>
-        <w:tc>
-          <w:tcPr>
-            <w:tcW w:w="1287" w:type="dxa"/>
-            <w:vMerge/>
-          </w:tcPr>
-          <w:p/>
-        </w:tc>
-        <w:tc>
-          <w:tcPr>
-            <w:tcW w:w="1285" w:type="dxa"/>
-            <w:vMerge/>
-          </w:tcPr>
-          <w:p/>
-        </w:tc>
-        <w:tc>
-          <w:tcPr>
-            <w:tcW w:w="1290" w:type="dxa"/>
-          </w:tcPr>
-          <w:p>
-            <w:r>
-              <w:t>30</w:t>
-            </w:r>
-          </w:p>
-        </w:tc>
-        <w:tc>
-          <w:tcPr>
-            <w:tcW w:w="1433" w:type="dxa"/>
-          </w:tcPr>
-          <w:p>
-            <w:pPr>
-              <w:rPr>
-                <w:b/>
-                <w:bCs/>
-              </w:rPr>
-            </w:pPr>
-            <w:r>
-              <w:rPr>
-                <w:b/>
-                <w:bCs/>
-              </w:rPr>
-              <w:t>Noun</w:t>
-            </w:r>
-          </w:p>
-        </w:tc>
-      </w:tr>
-      <w:tr>
-        <w:tc>
-          <w:tcPr>
-            <w:tcW w:w="1285" w:type="dxa"/>
-            <w:vMerge/>
-          </w:tcPr>
-          <w:p/>
-        </w:tc>
-        <w:tc>
-          <w:tcPr>
-            <w:tcW w:w="1287" w:type="dxa"/>
-            <w:vMerge/>
-          </w:tcPr>
-          <w:p/>
-        </w:tc>
-        <w:tc>
-          <w:tcPr>
-            <w:tcW w:w="1285" w:type="dxa"/>
-            <w:vMerge/>
-          </w:tcPr>
-          <w:p/>
-        </w:tc>
-        <w:tc>
-          <w:tcPr>
-            <w:tcW w:w="1290" w:type="dxa"/>
-          </w:tcPr>
-          <w:p>
-            <w:r>
-              <w:t>31</w:t>
-            </w:r>
-          </w:p>
-        </w:tc>
-        <w:tc>
-          <w:tcPr>
-            <w:tcW w:w="1433" w:type="dxa"/>
-          </w:tcPr>
-          <w:p>
-            <w:r>
-              <w:t>Noun</w:t>
-            </w:r>
-          </w:p>
-        </w:tc>
-      </w:tr>
-      <w:tr>
-        <w:tc>
-          <w:tcPr>
-            <w:tcW w:w="1285" w:type="dxa"/>
-            <w:vMerge/>
-          </w:tcPr>
-          <w:p/>
-        </w:tc>
-        <w:tc>
-          <w:tcPr>
-            <w:tcW w:w="1287" w:type="dxa"/>
-            <w:vMerge/>
-          </w:tcPr>
-          <w:p/>
-        </w:tc>
-        <w:tc>
-          <w:tcPr>
-            <w:tcW w:w="1285" w:type="dxa"/>
-            <w:vMerge/>
-          </w:tcPr>
-          <w:p/>
-        </w:tc>
-        <w:tc>
-          <w:tcPr>
-            <w:tcW w:w="1290" w:type="dxa"/>
-          </w:tcPr>
-          <w:p>
-            <w:r>
-              <w:t>32</w:t>
-            </w:r>
-          </w:p>
-        </w:tc>
-        <w:tc>
-          <w:tcPr>
-            <w:tcW w:w="1433" w:type="dxa"/>
-          </w:tcPr>
-          <w:p>
-            <w:r>
-              <w:t>noun</w:t>
-            </w:r>
-          </w:p>
-        </w:tc>
-      </w:tr>
-      <w:tr>
-        <w:tc>
-          <w:tcPr>
-            <w:tcW w:w="1285" w:type="dxa"/>
-            <w:vMerge/>
-          </w:tcPr>
-          <w:p/>
-        </w:tc>
-        <w:tc>
-          <w:tcPr>
-            <w:tcW w:w="1287" w:type="dxa"/>
-            <w:vMerge/>
-          </w:tcPr>
-          <w:p/>
-        </w:tc>
-        <w:tc>
-          <w:tcPr>
-            <w:tcW w:w="1285" w:type="dxa"/>
-            <w:vMerge/>
-          </w:tcPr>
-          <w:p/>
-        </w:tc>
-        <w:tc>
-          <w:tcPr>
-            <w:tcW w:w="1290" w:type="dxa"/>
-          </w:tcPr>
-          <w:p>
-            <w:r>
-              <w:t>25</w:t>
-            </w:r>
-          </w:p>
-        </w:tc>
-        <w:tc>
-          <w:tcPr>
-            <w:tcW w:w="1433" w:type="dxa"/>
-          </w:tcPr>
-          <w:p>
-            <w:pPr>
-              <w:rPr>
-                <w:b/>
-                <w:bCs/>
-              </w:rPr>
-            </w:pPr>
-            <w:r>
-              <w:rPr>
-                <w:b/>
-                <w:bCs/>
-              </w:rPr>
-              <w:t>Full</w:t>
-            </w:r>
-          </w:p>
-        </w:tc>
-      </w:tr>
-      <w:tr>
-        <w:tc>
-          <w:tcPr>
-            <w:tcW w:w="1285" w:type="dxa"/>
-            <w:vMerge/>
-          </w:tcPr>
-          <w:p/>
-        </w:tc>
-        <w:tc>
-          <w:tcPr>
-            <w:tcW w:w="1287" w:type="dxa"/>
-            <w:vMerge/>
-          </w:tcPr>
-          <w:p/>
-        </w:tc>
-        <w:tc>
-          <w:tcPr>
-            <w:tcW w:w="1285" w:type="dxa"/>
-            <w:vMerge/>
-          </w:tcPr>
-          <w:p/>
-        </w:tc>
-        <w:tc>
-          <w:tcPr>
-            <w:tcW w:w="1290" w:type="dxa"/>
-          </w:tcPr>
-          <w:p>
-            <w:r>
-              <w:t>26</w:t>
-            </w:r>
-          </w:p>
-        </w:tc>
-        <w:tc>
-          <w:tcPr>
-            <w:tcW w:w="1433" w:type="dxa"/>
-          </w:tcPr>
-          <w:p>
-            <w:r>
-              <w:t>Full</w:t>
-            </w:r>
-          </w:p>
-        </w:tc>
-      </w:tr>
-      <w:tr>
-        <w:tc>
-          <w:tcPr>
-            <w:tcW w:w="1285" w:type="dxa"/>
-            <w:vMerge/>
-          </w:tcPr>
-          <w:p/>
-        </w:tc>
-        <w:tc>
-          <w:tcPr>
-            <w:tcW w:w="1287" w:type="dxa"/>
-            <w:vMerge/>
-          </w:tcPr>
-          <w:p/>
-        </w:tc>
-        <w:tc>
-          <w:tcPr>
-            <w:tcW w:w="1285" w:type="dxa"/>
-            <w:vMerge/>
-          </w:tcPr>
-          <w:p/>
-        </w:tc>
-        <w:tc>
-          <w:tcPr>
-            <w:tcW w:w="1290" w:type="dxa"/>
-          </w:tcPr>
-          <w:p>
-            <w:r>
-              <w:t>27</w:t>
-            </w:r>
-          </w:p>
-        </w:tc>
-        <w:tc>
-          <w:tcPr>
-            <w:tcW w:w="1433" w:type="dxa"/>
-          </w:tcPr>
-          <w:p>
-            <w:r>
-              <w:t>Full</w:t>
-            </w:r>
-          </w:p>
-        </w:tc>
-      </w:tr>
-      <w:tr>
-        <w:tc>
-          <w:tcPr>
-            <w:tcW w:w="1285" w:type="dxa"/>
-            <w:vMerge/>
-          </w:tcPr>
-          <w:p/>
-        </w:tc>
-        <w:tc>
-          <w:tcPr>
-            <w:tcW w:w="1287" w:type="dxa"/>
-            <w:vMerge/>
-          </w:tcPr>
-          <w:p/>
-        </w:tc>
-        <w:tc>
-          <w:tcPr>
-            <w:tcW w:w="1285" w:type="dxa"/>
-            <w:vMerge/>
-          </w:tcPr>
-          <w:p/>
-        </w:tc>
-        <w:tc>
-          <w:tcPr>
-            <w:tcW w:w="1290" w:type="dxa"/>
-          </w:tcPr>
-          <w:p>
-            <w:r>
-              <w:t>28</w:t>
-            </w:r>
-          </w:p>
-        </w:tc>
-        <w:tc>
-          <w:tcPr>
-            <w:tcW w:w="1433" w:type="dxa"/>
-          </w:tcPr>
-          <w:p>
-            <w:r>
-              <w:t>full</w:t>
-            </w:r>
-          </w:p>
-        </w:tc>
-      </w:tr>
     </w:tbl>
     <w:p/>
     <w:p/>
@@ -8468,10 +8450,7 @@
       </w:r>
     </w:p>
     <w:p/>
-    <w:p>
-      <w:bookmarkStart w:id="0" w:name="_GoBack"/>
-      <w:bookmarkEnd w:id="0"/>
-    </w:p>
+    <w:p/>
     <w:p/>
     <w:p/>
     <w:p/>

</xml_diff>